<commit_message>
Updated presentation, relation. Updated examples in 'run' folder and images.
Signed-off-by: AndreaArtioli <artio33@hotmail.it>
</commit_message>
<xml_diff>
--- a/Relazione.docx
+++ b/Relazione.docx
@@ -238,10 +238,10 @@
         <w:t>a media degli archi uscenti dal depot di 7.5 minuti</w:t>
       </w:r>
       <w:r>
-        <w:t>, è possibile ricavare</w:t>
-      </w:r>
-      <w:r>
-        <w:t xml:space="preserve"> il costo di tutti gli altri archi sarà calcolato di conseguenza.</w:t>
+        <w:t xml:space="preserve">, </w:t>
+      </w:r>
+      <w:r>
+        <w:t>il costo di tutti gli altri archi sarà calcolato di conseguenza.</w:t>
       </w:r>
       <w:r>
         <w:t xml:space="preserve"> Questo accorgimento rende possibile testare gli algoritmi praticamente su qualsiasi grafo</w:t>
@@ -318,7 +318,7 @@
       </w:r>
       <w:r>
         <w:lastRenderedPageBreak/>
-        <w:t>scontentare un cliente consegnando in ritardo mentre la consegna in anticipo (ma non di troppo, altrimenti sarebbe come avere solamente una finestra temporale sul tempo massimo di consegna) potrebbe essere accolta anche positivamente dal cliente.</w:t>
+        <w:t>scontentare un cliente consegnando in ritardo mentre la consegna in anticipo (ma non di troppo, altrimenti sarebbe come avere solamente una finestra temporale sul tempo massimo di consegna) potrebbe essere accolta anche positivamente.</w:t>
       </w:r>
     </w:p>
     <w:p>
@@ -997,6 +997,12 @@
           </m:e>
         </m:d>
       </m:oMath>
+      <w:r>
+        <w:rPr>
+          <w:rFonts w:eastAsiaTheme="minorEastAsia"/>
+        </w:rPr>
+        <w:t>, dove 0 corrisponde alle 18:00 e 240 alle ore 20:00</w:t>
+      </w:r>
       <w:r>
         <w:rPr>
           <w:rFonts w:eastAsiaTheme="minorEastAsia"/>
@@ -1573,7 +1579,19 @@
         <w:t xml:space="preserve"> L’idea di questa tecnica è di creare una soluzione inserendo un</w:t>
       </w:r>
       <w:r>
-        <w:t xml:space="preserve"> nodo alla volta, scegliendo il nodo che ha il maggior punteggio. Il punteggio di ogni nodo si ottiene prima calcolando i primi due modi di inserire il nodo considerato nella soluzione attuale poi calcolando la differenza tra il secondo miglior modo di inserire il nodo considerato con il miglior modo di inserire quel nodo (che, volendo minimizzare il tempo, sarà minore). Ripetendo questo processo per ogni nodo ancora da inserire è possibile ottenere un punteggio per ciascuno e alla fine dell’iterazione</w:t>
+        <w:t xml:space="preserve"> nodo alla volta, scegliendo il nodo che ha il maggior punteggio. Il punteggio di ogni nodo si ottiene prima calcolando i </w:t>
+      </w:r>
+      <w:r>
+        <w:t>due modi migliori</w:t>
+      </w:r>
+      <w:r>
+        <w:t xml:space="preserve"> di inserire il nodo considerato nella soluzione attuale poi calcolando la differenza tra il secondo miglior modo di inserire il nodo considerato con il miglior modo di inserire quel nodo (che, volendo minimizzare il tempo, sarà minore). Ripetendo questo processo per ogni nodo ancora da inserire è possibile ottenere un punteggio per ciascun</w:t>
+      </w:r>
+      <w:r>
+        <w:t xml:space="preserve"> cliente</w:t>
+      </w:r>
+      <w:r>
+        <w:t xml:space="preserve"> e alla fine dell’iterazione</w:t>
       </w:r>
       <w:r>
         <w:t xml:space="preserve"> si</w:t>
@@ -1585,7 +1603,7 @@
         <w:t xml:space="preserve"> </w:t>
       </w:r>
       <w:r>
-        <w:t>di inserire il nodo con punteggio maggiore con il corrispettivo miglior modo. Quest</w:t>
+        <w:t>di inserire il nodo con punteggio maggiore. Quest</w:t>
       </w:r>
       <w:r>
         <w:t xml:space="preserve">a tecnica fa sì che se c’è grande differenza tra il primo e il secondo miglior modo di inserire un nodo, è molto probabile che quel nodo sia scelto e questo è un bene. Infatti, se il costo di </w:t>
@@ -1607,7 +1625,11 @@
       </w:r>
       <w:proofErr w:type="spellEnd"/>
       <w:r>
-        <w:t>, motivo per cui in genere si parla di k-</w:t>
+        <w:t xml:space="preserve">, motivo per cui in </w:t>
+      </w:r>
+      <w:r>
+        <w:lastRenderedPageBreak/>
+        <w:t>genere si parla di k-</w:t>
       </w:r>
       <w:proofErr w:type="spellStart"/>
       <w:r>
@@ -1639,7 +1661,6 @@
             <w:rPr>
               <w:rFonts w:ascii="Cambria Math" w:hAnsi="Cambria Math"/>
             </w:rPr>
-            <w:lastRenderedPageBreak/>
             <m:t xml:space="preserve">K-regret= </m:t>
           </m:r>
           <m:nary>
@@ -2051,7 +2072,19 @@
         <w:rPr>
           <w:rFonts w:eastAsiaTheme="minorEastAsia"/>
         </w:rPr>
-        <w:t xml:space="preserve"> su questo problema dato che anche solo trovare una soluzione iniziale ammissibile può essere molto difficile (</w:t>
+        <w:t xml:space="preserve"> su questo problema dato che anche solo trovare una </w:t>
+      </w:r>
+      <w:r>
+        <w:rPr>
+          <w:rFonts w:eastAsiaTheme="minorEastAsia"/>
+        </w:rPr>
+        <w:t xml:space="preserve">prima soluzione </w:t>
+      </w:r>
+      <w:r>
+        <w:rPr>
+          <w:rFonts w:eastAsiaTheme="minorEastAsia"/>
+        </w:rPr>
+        <w:t>può essere molto difficile (</w:t>
       </w:r>
       <w:sdt>
         <w:sdtPr>
@@ -2125,7 +2158,7 @@
         <w:rPr>
           <w:rFonts w:eastAsiaTheme="minorEastAsia"/>
         </w:rPr>
-        <w:t>, mira a creare una soluzione iniziale ammissibile piuttosto che a minimizzarne il costo</w:t>
+        <w:t>, mira a creare una soluzione piuttosto che a minimizzarne il costo</w:t>
       </w:r>
       <w:r>
         <w:rPr>
@@ -2304,7 +2337,19 @@
         <w:rPr>
           <w:rFonts w:eastAsiaTheme="minorEastAsia"/>
         </w:rPr>
-        <w:t>tutti gli scambi provenienti dagli altri veicoli sarebbero ancora presenti l’iterazione successiva, venendo quindi ricalcolati. Per cui per accelerare il processo di ottimizzazione, più di uno scambio è accettato ad ogni iterazione, a patto che riguardi veicoli sempre diversi tra loro. Una volta che non ci sono più scambi vantaggiosi disponibili, l’algoritmo si arresta e restituisce la soluzione attualmente disponibile.</w:t>
+        <w:t>tutti gli scambi provenienti dagli altri veicoli sarebbero ancora presenti l’iterazione successiva, venendo quindi ricalcolati. Per cui</w:t>
+      </w:r>
+      <w:r>
+        <w:rPr>
+          <w:rFonts w:eastAsiaTheme="minorEastAsia"/>
+        </w:rPr>
+        <w:t>,</w:t>
+      </w:r>
+      <w:r>
+        <w:rPr>
+          <w:rFonts w:eastAsiaTheme="minorEastAsia"/>
+        </w:rPr>
+        <w:t xml:space="preserve"> per accelerare il processo di ottimizzazione, più di uno scambio è accettato ad ogni iterazione, a patto che riguardi veicoli sempre diversi tra loro. Una volta che non ci sono più scambi vantaggiosi disponibili, l’algoritmo si arresta e restituisce la soluzione attualmente disponibile.</w:t>
       </w:r>
       <w:r>
         <w:rPr>
@@ -2497,7 +2542,19 @@
         <w:rPr>
           <w:rFonts w:eastAsiaTheme="minorEastAsia"/>
         </w:rPr>
-        <w:t xml:space="preserve"> sono state prese in considerazione solo istanze da 200 nodi a causa dell’eccessivo costo computazionale legato a problemi di dimensione maggiore. L’implementazione dell’algoritmo </w:t>
+        <w:t xml:space="preserve"> sono state prese in considerazione solo istanze da 200 nodi a causa dell’eccessivo costo computazionale legato a problemi di dimensione maggiore. </w:t>
+      </w:r>
+      <w:r>
+        <w:rPr>
+          <w:rFonts w:eastAsiaTheme="minorEastAsia"/>
+        </w:rPr>
+        <w:br/>
+      </w:r>
+      <w:r>
+        <w:rPr>
+          <w:rFonts w:eastAsiaTheme="minorEastAsia"/>
+        </w:rPr>
+        <w:t xml:space="preserve">L’implementazione dell’algoritmo </w:t>
       </w:r>
       <w:proofErr w:type="spellStart"/>
       <w:r>
@@ -2589,6 +2646,7 @@
     </w:p>
     <w:p>
       <w:pPr>
+        <w:spacing w:after="0"/>
         <w:ind w:left="720"/>
       </w:pPr>
       <w:r>
@@ -2610,7 +2668,7 @@
           <w:noProof/>
         </w:rPr>
         <w:drawing>
-          <wp:anchor distT="0" distB="0" distL="114300" distR="114300" simplePos="0" relativeHeight="251580928" behindDoc="1" locked="0" layoutInCell="1" allowOverlap="1" wp14:anchorId="0A49F984" wp14:editId="69A60BBB">
+          <wp:anchor distT="0" distB="0" distL="114300" distR="114300" simplePos="0" relativeHeight="251655168" behindDoc="1" locked="0" layoutInCell="1" allowOverlap="1" wp14:anchorId="0A49F984" wp14:editId="69A60BBB">
             <wp:simplePos x="0" y="0"/>
             <wp:positionH relativeFrom="column">
               <wp:posOffset>3810</wp:posOffset>
@@ -2645,7 +2703,7 @@
           <w:noProof/>
         </w:rPr>
         <w:drawing>
-          <wp:anchor distT="0" distB="0" distL="114300" distR="114300" simplePos="0" relativeHeight="251819520" behindDoc="1" locked="0" layoutInCell="1" allowOverlap="1" wp14:anchorId="107D1A9A" wp14:editId="3831CD84">
+          <wp:anchor distT="0" distB="0" distL="114300" distR="114300" simplePos="0" relativeHeight="251659264" behindDoc="1" locked="0" layoutInCell="1" allowOverlap="1" wp14:anchorId="107D1A9A" wp14:editId="3831CD84">
             <wp:simplePos x="0" y="0"/>
             <wp:positionH relativeFrom="column">
               <wp:posOffset>3143885</wp:posOffset>
@@ -2687,10 +2745,34 @@
       </w:r>
       <w:proofErr w:type="spellEnd"/>
       <w:r>
-        <w:t xml:space="preserve"> ci si è resi conto che tantissimi scambi erano possibili ma producevano grandi perdite nella funzione obiettivo. Il motivo era legato alle penalità: se uno scambio è possibile ma uno dei due nodi ha una time window troppo anticipata rispetto all’altro, l’algoritmo finiva per assegnargli un tempo di consegna molto vicino all’apertura della time window che però fa arrivare il veicolo troppo in anticipo al nodo successivo, causando </w:t>
-      </w:r>
-      <w:r>
-        <w:t>una grande penalità che rende lo scambio non conveniente anche se magari la mossa risulterebbe efficace. Per questo motivo, prima di calcolare il guadagno o la perdita della mossa è stata introdotta una funzione che se rileva delle penalità nella soluzione passata, fa in modo di far aspettare il veicolo al depot (dal momento che aspettare al depot è gratis) per ritardare al massimo possibile la consegna al nodo successivo e minimizzare quindi le penalità. In questo modo emerge la bontà della mossa e quindi emergono nuove mosse vantaggiose.</w:t>
+        <w:t xml:space="preserve"> ci si è resi conto che tantissimi scambi possibili</w:t>
+      </w:r>
+      <w:r>
+        <w:t xml:space="preserve"> </w:t>
+      </w:r>
+      <w:r>
+        <w:t>produ</w:t>
+      </w:r>
+      <w:r>
+        <w:t>cono</w:t>
+      </w:r>
+      <w:r>
+        <w:t xml:space="preserve"> grandi perdite nella funzione obiettivo. Il motivo </w:t>
+      </w:r>
+      <w:r>
+        <w:t>è</w:t>
+      </w:r>
+      <w:r>
+        <w:t xml:space="preserve"> legato alle penalità: se uno scambio è possibile ma uno dei due nodi ha una time window troppo anticipata rispetto all’altro, l’algoritmo finiva per assegnargli un tempo di consegna molto vicino all’apertura della time window che però fa arrivare il veicolo troppo in anticipo al nodo successivo, causando </w:t>
+      </w:r>
+      <w:r>
+        <w:t>una grande penalità che rende lo scambio non conveniente anche se magari la mossa risulterebbe efficace. Per questo motivo, prima di calcolare il guadagno o la perdita della mossa è stata introdotta una funzione che se rileva delle penalità nella soluzione passata</w:t>
+      </w:r>
+      <w:r>
+        <w:t xml:space="preserve"> come parametro</w:t>
+      </w:r>
+      <w:r>
+        <w:t>, fa aspettare il veicolo al depot (al depot è gratis) per ritardare al massimo possibile la consegna al nodo successivo e minimizzare quindi le penalità. In questo modo emerge la bontà della mossa e quindi emergono nuove mosse vantaggiose.</w:t>
       </w:r>
       <w:r>
         <w:br/>
@@ -2710,13 +2792,22 @@
       </w:r>
       <w:proofErr w:type="spellEnd"/>
       <w:r>
-        <w:t xml:space="preserve"> e poi con l’algoritmo ottimizzato. I risultati sono riportati nel grafico sottostante (riferiti al dataset </w:t>
+        <w:t xml:space="preserve"> e poi con l’algoritmo ottimizzato. I risultati sono riportati </w:t>
+      </w:r>
+      <w:r>
+        <w:t>nei grafici</w:t>
+      </w:r>
+      <w:r>
+        <w:t xml:space="preserve"> sottostant</w:t>
+      </w:r>
+      <w:r>
+        <w:t xml:space="preserve">i </w:t>
+      </w:r>
+      <w:r>
+        <w:t xml:space="preserve">(riferiti al dataset </w:t>
       </w:r>
       <w:r>
         <w:t>2l_cvrp_0/E036-11h.dat</w:t>
-      </w:r>
-      <w:r>
-        <w:t>, ovvero un problema di normali dimensioni per il nostro contesto</w:t>
       </w:r>
       <w:r>
         <w:t>):</w:t>
@@ -2982,11 +3073,28 @@
       <w:r>
         <w:t xml:space="preserve"> (Intel Core i7 7700, 16Gb </w:t>
       </w:r>
+      <w:r>
+        <w:t xml:space="preserve">di </w:t>
+      </w:r>
       <w:proofErr w:type="spellStart"/>
       <w:r>
         <w:t>ram</w:t>
       </w:r>
       <w:proofErr w:type="spellEnd"/>
+      <w:r>
+        <w:t>, windows 10 home</w:t>
+      </w:r>
+      <w:r>
+        <w:t xml:space="preserve">, </w:t>
+      </w:r>
+      <w:proofErr w:type="spellStart"/>
+      <w:r>
+        <w:t>python</w:t>
+      </w:r>
+      <w:proofErr w:type="spellEnd"/>
+      <w:r>
+        <w:t xml:space="preserve"> v3.6.0</w:t>
+      </w:r>
       <w:r>
         <w:t>)</w:t>
       </w:r>
@@ -3057,7 +3165,19 @@
         <w:t xml:space="preserve"> è più veloce su dataset più piccoli a causa dell’overhead aggiuntivo che l’algoritmo di ottimizzazione ha introdotto. Tuttavia, per dimensioni maggiori del problema questa tendenza si inverte: pagare poco di più un’iterazione si rivela vantaggioso dato il miglioramento più rapido della soluzione, che si assesta più velocemente su un minimo locale</w:t>
       </w:r>
       <w:r>
-        <w:t xml:space="preserve"> che è anche di maggior qualità rispetto all’algoritmo </w:t>
+        <w:t xml:space="preserve"> che </w:t>
+      </w:r>
+      <w:r>
+        <w:t xml:space="preserve">in genere </w:t>
+      </w:r>
+      <w:r>
+        <w:t xml:space="preserve">è anche di maggior qualità rispetto </w:t>
+      </w:r>
+      <w:r>
+        <w:t>a quello de</w:t>
+      </w:r>
+      <w:r>
+        <w:t xml:space="preserve">ll’algoritmo </w:t>
       </w:r>
       <w:proofErr w:type="spellStart"/>
       <w:r>
@@ -3262,6 +3382,33 @@
       <w:r>
         <w:t>”. La sottocartella corrispondente ha lo stesso nome del dataset scelto per il test. Si consiglia di ridirigere lo standard output su file per poterlo studiare attentamente in un secondo momento.</w:t>
       </w:r>
+      <w:r>
+        <w:t xml:space="preserve"> Il programma esegue l’algoritmo </w:t>
+      </w:r>
+      <w:proofErr w:type="spellStart"/>
+      <w:r>
+        <w:t>optimized</w:t>
+      </w:r>
+      <w:proofErr w:type="spellEnd"/>
+      <w:r>
+        <w:t xml:space="preserve"> in maniera verbosa, dando indicazioni sui dati relativi alla costruzione della soluzione iniziale (tutti i costi di </w:t>
+      </w:r>
+      <w:proofErr w:type="spellStart"/>
+      <w:r>
+        <w:t>regret</w:t>
+      </w:r>
+      <w:proofErr w:type="spellEnd"/>
+      <w:r>
+        <w:t xml:space="preserve">, delle distanze e time windows), sia sul miglioramento (tutti i possibili scambi, quali scambi sceglie). Oltre a ciò, salva varie immagini per rappresentare la soluzione ad ogni possibile stato, per aiutare chi legge il report ad orientarsi. Se si desidera ripetere un report sullo stesso dataset si consiglia di spostare la cartella della vecchia </w:t>
+      </w:r>
+      <w:proofErr w:type="spellStart"/>
+      <w:r>
+        <w:t>run</w:t>
+      </w:r>
+      <w:proofErr w:type="spellEnd"/>
+      <w:r>
+        <w:t xml:space="preserve"> del programma sullo stesso dataset, altrimenti verrà parzialmente sovrascritta.</w:t>
+      </w:r>
     </w:p>
     <w:p>
       <w:pPr>
@@ -3285,16 +3432,279 @@
       </w:pPr>
       <w:r>
         <w:rPr>
+          <w:rFonts w:eastAsiaTheme="minorEastAsia"/>
+        </w:rPr>
+        <w:t xml:space="preserve">Alla luce dei tempi di esecuzione, si è provato a ottimizzare l’esecuzione dell’algoritmo tramite la parallelizzazione di alcune sezioni. Tuttavia, questo non è stato possibile a causa dell’interprete </w:t>
+      </w:r>
+      <w:proofErr w:type="spellStart"/>
+      <w:r>
+        <w:rPr>
+          <w:rFonts w:eastAsiaTheme="minorEastAsia"/>
+        </w:rPr>
+        <w:t>python</w:t>
+      </w:r>
+      <w:proofErr w:type="spellEnd"/>
+      <w:r>
+        <w:rPr>
+          <w:rFonts w:eastAsiaTheme="minorEastAsia"/>
+        </w:rPr>
+        <w:t xml:space="preserve"> utilizzato per lo sviluppo (ovvero l’interprete base di </w:t>
+      </w:r>
+      <w:proofErr w:type="spellStart"/>
+      <w:r>
+        <w:rPr>
+          <w:rFonts w:eastAsiaTheme="minorEastAsia"/>
+        </w:rPr>
+        <w:t>python</w:t>
+      </w:r>
+      <w:proofErr w:type="spellEnd"/>
+      <w:r>
+        <w:rPr>
+          <w:rFonts w:eastAsiaTheme="minorEastAsia"/>
+        </w:rPr>
+        <w:t xml:space="preserve"> v3.6.0). Siccome </w:t>
+      </w:r>
+      <w:r>
+        <w:rPr>
+          <w:rFonts w:eastAsiaTheme="minorEastAsia"/>
+        </w:rPr>
+        <w:t xml:space="preserve">il lock sull’interprete base può essere acquisito solo da un </w:t>
+      </w:r>
+      <w:proofErr w:type="spellStart"/>
+      <w:r>
+        <w:rPr>
+          <w:rFonts w:eastAsiaTheme="minorEastAsia"/>
+        </w:rPr>
+        <w:t>thread</w:t>
+      </w:r>
+      <w:proofErr w:type="spellEnd"/>
+      <w:r>
+        <w:rPr>
+          <w:rFonts w:eastAsiaTheme="minorEastAsia"/>
+        </w:rPr>
+        <w:t xml:space="preserve"> alla volta (questo è gestito dal Global Interpreter Lock, GIL), il supporto </w:t>
+      </w:r>
+      <w:proofErr w:type="spellStart"/>
+      <w:r>
+        <w:rPr>
+          <w:rFonts w:eastAsiaTheme="minorEastAsia"/>
+        </w:rPr>
+        <w:t>multithread</w:t>
+      </w:r>
+      <w:proofErr w:type="spellEnd"/>
+      <w:r>
+        <w:rPr>
+          <w:rFonts w:eastAsiaTheme="minorEastAsia"/>
+        </w:rPr>
+        <w:t xml:space="preserve"> non è utilizzabile e bisogna quindi ricorrere a una diversa strategia di parallelizzazione. In particolare, bisogna creare una soluzione </w:t>
+      </w:r>
+      <w:proofErr w:type="spellStart"/>
+      <w:r>
+        <w:rPr>
+          <w:rFonts w:eastAsiaTheme="minorEastAsia"/>
+        </w:rPr>
+        <w:t>process-based</w:t>
+      </w:r>
+      <w:proofErr w:type="spellEnd"/>
+      <w:r>
+        <w:rPr>
+          <w:rFonts w:eastAsiaTheme="minorEastAsia"/>
+        </w:rPr>
+        <w:t xml:space="preserve"> e le alternative sono due: o realizzare una parallelizzazione delle sezioni parallelizzabili tramite processi (quindi fare scale-out con i processi e con tutto ciò che comporta:</w:t>
+      </w:r>
+      <w:r>
+        <w:rPr>
+          <w:rFonts w:eastAsiaTheme="minorEastAsia"/>
+        </w:rPr>
+        <w:t xml:space="preserve"> di solito in questo caso i </w:t>
+      </w:r>
+      <w:proofErr w:type="spellStart"/>
+      <w:r>
+        <w:rPr>
+          <w:rFonts w:eastAsiaTheme="minorEastAsia"/>
+        </w:rPr>
+        <w:t>thread</w:t>
+      </w:r>
+      <w:proofErr w:type="spellEnd"/>
+      <w:r>
+        <w:rPr>
+          <w:rFonts w:eastAsiaTheme="minorEastAsia"/>
+        </w:rPr>
+        <w:t xml:space="preserve"> sarebbero molto migliori e creerebbero meno overhead ma non sono disponibili</w:t>
+      </w:r>
+      <w:r>
+        <w:rPr>
+          <w:rFonts w:eastAsiaTheme="minorEastAsia"/>
+        </w:rPr>
+        <w:t xml:space="preserve">) o implementare </w:t>
+      </w:r>
+      <w:r>
+        <w:rPr>
+          <w:rFonts w:eastAsiaTheme="minorEastAsia"/>
+        </w:rPr>
+        <w:t xml:space="preserve">una politica di scale-up per far lanciare più </w:t>
+      </w:r>
+      <w:proofErr w:type="spellStart"/>
+      <w:r>
+        <w:rPr>
+          <w:rFonts w:eastAsiaTheme="minorEastAsia"/>
+        </w:rPr>
+        <w:t>local</w:t>
+      </w:r>
+      <w:proofErr w:type="spellEnd"/>
+      <w:r>
+        <w:rPr>
+          <w:rFonts w:eastAsiaTheme="minorEastAsia"/>
+        </w:rPr>
+        <w:t xml:space="preserve"> </w:t>
+      </w:r>
+      <w:proofErr w:type="spellStart"/>
+      <w:r>
+        <w:rPr>
+          <w:rFonts w:eastAsiaTheme="minorEastAsia"/>
+        </w:rPr>
+        <w:t>search</w:t>
+      </w:r>
+      <w:proofErr w:type="spellEnd"/>
+      <w:r>
+        <w:rPr>
+          <w:rFonts w:eastAsiaTheme="minorEastAsia"/>
+        </w:rPr>
+        <w:t xml:space="preserve"> contemporaneamente. Si opta per questa seconda opzione dato che teoricamente è la più promettente.</w:t>
+      </w:r>
+      <w:r>
+        <w:rPr>
+          <w:rFonts w:eastAsiaTheme="minorEastAsia"/>
+        </w:rPr>
+        <w:br/>
+        <w:t xml:space="preserve">Nel file “vrptw.py” è quindi implementato l’algoritmo ottimizzato </w:t>
+      </w:r>
+      <w:r>
+        <w:rPr>
+          <w:rFonts w:eastAsiaTheme="minorEastAsia"/>
+        </w:rPr>
+        <w:t>lanciato da 8 diversi processi. Questi elaborano una soluzione ciascuno e una volta che hanno terminato, le soluzioni finali vengono ordinate. La soluzione migliore viene</w:t>
+      </w:r>
+      <w:r>
+        <w:rPr>
+          <w:rFonts w:eastAsiaTheme="minorEastAsia"/>
+        </w:rPr>
+        <w:t xml:space="preserve"> </w:t>
+      </w:r>
+      <w:r>
+        <w:rPr>
+          <w:rFonts w:eastAsiaTheme="minorEastAsia"/>
+        </w:rPr>
+        <w:t>tenuta in considerazione per valutare se è la migliore mai creata per il dataset considerato ed essere quindi salvata nel caso lo sia.</w:t>
+      </w:r>
+      <w:r>
+        <w:rPr>
+          <w:rFonts w:eastAsiaTheme="minorEastAsia"/>
+        </w:rPr>
+        <w:t xml:space="preserve"> </w:t>
+      </w:r>
+      <w:r>
+        <w:rPr>
+          <w:rFonts w:eastAsiaTheme="minorEastAsia"/>
+        </w:rPr>
+        <w:br/>
+        <w:t xml:space="preserve">Il vantaggio (teorico) è che nel tempo in cui si effettuerebbe un </w:t>
+      </w:r>
+      <w:r>
+        <w:rPr>
+          <w:rFonts w:eastAsiaTheme="minorEastAsia"/>
+        </w:rPr>
+        <w:t xml:space="preserve">singolo </w:t>
+      </w:r>
+      <w:r>
+        <w:rPr>
+          <w:rFonts w:eastAsiaTheme="minorEastAsia"/>
+        </w:rPr>
+        <w:t>tentativo</w:t>
+      </w:r>
+      <w:r>
+        <w:rPr>
+          <w:rFonts w:eastAsiaTheme="minorEastAsia"/>
+        </w:rPr>
+        <w:t xml:space="preserve"> </w:t>
+      </w:r>
+      <w:r>
+        <w:rPr>
+          <w:rFonts w:eastAsiaTheme="minorEastAsia"/>
+        </w:rPr>
+        <w:t>vengono elaborate 8 soluzioni invece che una sola. Tuttavia, prendendo in considerazione l’overhead dovuto ai process</w:t>
+      </w:r>
+      <w:r>
+        <w:rPr>
+          <w:rFonts w:eastAsiaTheme="minorEastAsia"/>
+        </w:rPr>
+        <w:t>i,</w:t>
+      </w:r>
+      <w:r>
+        <w:rPr>
+          <w:rFonts w:eastAsiaTheme="minorEastAsia"/>
+        </w:rPr>
+        <w:t xml:space="preserve"> agli accessi in memoria condivisa</w:t>
+      </w:r>
+      <w:r>
+        <w:rPr>
+          <w:rFonts w:eastAsiaTheme="minorEastAsia"/>
+        </w:rPr>
+        <w:t xml:space="preserve"> e al fatto che la </w:t>
+      </w:r>
+      <w:proofErr w:type="spellStart"/>
+      <w:r>
+        <w:rPr>
+          <w:rFonts w:eastAsiaTheme="minorEastAsia"/>
+        </w:rPr>
+        <w:t>randomicità</w:t>
+      </w:r>
+      <w:proofErr w:type="spellEnd"/>
+      <w:r>
+        <w:rPr>
+          <w:rFonts w:eastAsiaTheme="minorEastAsia"/>
+        </w:rPr>
+        <w:t xml:space="preserve"> introdotta fa variare il tempo di esecuzione</w:t>
+      </w:r>
+      <w:r>
+        <w:rPr>
+          <w:rFonts w:eastAsiaTheme="minorEastAsia"/>
+        </w:rPr>
+        <w:t xml:space="preserve">, </w:t>
+      </w:r>
+      <w:r>
+        <w:rPr>
+          <w:rFonts w:eastAsiaTheme="minorEastAsia"/>
+        </w:rPr>
+        <w:t xml:space="preserve">questo non è del tutto vero. Ad ogni modo, sperimentalmente si è trovato comunque vantaggioso creare più processi in quanto il tempo impiegato da questa tecnica è comunque molto minore rispetto </w:t>
+      </w:r>
+      <w:r>
+        <w:rPr>
+          <w:rFonts w:eastAsiaTheme="minorEastAsia"/>
+        </w:rPr>
+        <w:t>al creare 8 soluzioni distinte col programma sequenziale, come illustrato dal grafico:</w:t>
+      </w:r>
+    </w:p>
+    <w:p>
+      <w:pPr>
+        <w:pStyle w:val="Titolo1"/>
+        <w:spacing w:before="0"/>
+        <w:rPr>
+          <w:rFonts w:eastAsiaTheme="minorEastAsia"/>
+        </w:rPr>
+      </w:pPr>
+      <w:r>
+        <w:rPr>
           <w:noProof/>
         </w:rPr>
         <w:drawing>
-          <wp:anchor distT="0" distB="0" distL="114300" distR="114300" simplePos="0" relativeHeight="251828736" behindDoc="1" locked="0" layoutInCell="1" allowOverlap="1" wp14:anchorId="690EB428" wp14:editId="35F6D001">
+          <wp:anchor distT="0" distB="0" distL="114300" distR="114300" simplePos="0" relativeHeight="251663360" behindDoc="1" locked="0" layoutInCell="1" allowOverlap="1" wp14:anchorId="690EB428" wp14:editId="662D81AA">
             <wp:simplePos x="0" y="0"/>
             <wp:positionH relativeFrom="column">
               <wp:posOffset>773430</wp:posOffset>
             </wp:positionH>
             <wp:positionV relativeFrom="paragraph">
-              <wp:posOffset>3729355</wp:posOffset>
+              <wp:posOffset>15875</wp:posOffset>
             </wp:positionV>
             <wp:extent cx="4572000" cy="2743200"/>
             <wp:effectExtent l="0" t="0" r="0" b="0"/>
@@ -3319,286 +3729,26 @@
         <w:rPr>
           <w:rFonts w:eastAsiaTheme="minorEastAsia"/>
         </w:rPr>
-        <w:t xml:space="preserve">Alla luce dei tempi di esecuzione, si è provato a ottimizzare l’esecuzione dell’algoritmo tramite la parallelizzazione di alcune sezioni. Tuttavia, questo non è stato possibile a causa dell’interprete </w:t>
-      </w:r>
-      <w:proofErr w:type="spellStart"/>
-      <w:r>
-        <w:rPr>
-          <w:rFonts w:eastAsiaTheme="minorEastAsia"/>
-        </w:rPr>
-        <w:t>python</w:t>
-      </w:r>
-      <w:proofErr w:type="spellEnd"/>
-      <w:r>
-        <w:rPr>
-          <w:rFonts w:eastAsiaTheme="minorEastAsia"/>
-        </w:rPr>
-        <w:t xml:space="preserve"> utilizzato per lo sviluppo (ovvero l’interprete base di </w:t>
-      </w:r>
-      <w:proofErr w:type="spellStart"/>
-      <w:r>
-        <w:rPr>
-          <w:rFonts w:eastAsiaTheme="minorEastAsia"/>
-        </w:rPr>
-        <w:t>python</w:t>
-      </w:r>
-      <w:proofErr w:type="spellEnd"/>
-      <w:r>
-        <w:rPr>
-          <w:rFonts w:eastAsiaTheme="minorEastAsia"/>
-        </w:rPr>
-        <w:t xml:space="preserve"> v3.6.0). Siccome </w:t>
-      </w:r>
-      <w:r>
-        <w:rPr>
-          <w:rFonts w:eastAsiaTheme="minorEastAsia"/>
-        </w:rPr>
-        <w:t xml:space="preserve">il lock sull’interprete base può essere acquisito solo da un </w:t>
-      </w:r>
-      <w:proofErr w:type="spellStart"/>
-      <w:r>
-        <w:rPr>
-          <w:rFonts w:eastAsiaTheme="minorEastAsia"/>
-        </w:rPr>
-        <w:t>thread</w:t>
-      </w:r>
-      <w:proofErr w:type="spellEnd"/>
-      <w:r>
-        <w:rPr>
-          <w:rFonts w:eastAsiaTheme="minorEastAsia"/>
-        </w:rPr>
-        <w:t xml:space="preserve"> alla volta (questo è gestito dal Global Interpreter Lock, GIL), il supporto </w:t>
-      </w:r>
-      <w:proofErr w:type="spellStart"/>
-      <w:r>
-        <w:rPr>
-          <w:rFonts w:eastAsiaTheme="minorEastAsia"/>
-        </w:rPr>
-        <w:t>multithread</w:t>
-      </w:r>
-      <w:proofErr w:type="spellEnd"/>
-      <w:r>
-        <w:rPr>
-          <w:rFonts w:eastAsiaTheme="minorEastAsia"/>
-        </w:rPr>
-        <w:t xml:space="preserve"> non è utilizzabile e bisogna quindi ricorrere a una diversa strategia di parallelizzazione. In particolare, bisogna creare una soluzione </w:t>
-      </w:r>
-      <w:proofErr w:type="spellStart"/>
-      <w:r>
-        <w:rPr>
-          <w:rFonts w:eastAsiaTheme="minorEastAsia"/>
-        </w:rPr>
-        <w:t>process-based</w:t>
-      </w:r>
-      <w:proofErr w:type="spellEnd"/>
-      <w:r>
-        <w:rPr>
-          <w:rFonts w:eastAsiaTheme="minorEastAsia"/>
-        </w:rPr>
-        <w:t xml:space="preserve"> e le alternative sono due: o realizzare una parallelizzazione delle sezioni parallelizzabili tramite processi (quindi fare scale-out con i processi e con tutto ciò che comporta:</w:t>
-      </w:r>
-      <w:r>
-        <w:rPr>
-          <w:rFonts w:eastAsiaTheme="minorEastAsia"/>
-        </w:rPr>
-        <w:t xml:space="preserve"> di solito in questo caso i </w:t>
-      </w:r>
-      <w:proofErr w:type="spellStart"/>
-      <w:r>
-        <w:rPr>
-          <w:rFonts w:eastAsiaTheme="minorEastAsia"/>
-        </w:rPr>
-        <w:t>thread</w:t>
-      </w:r>
-      <w:proofErr w:type="spellEnd"/>
-      <w:r>
-        <w:rPr>
-          <w:rFonts w:eastAsiaTheme="minorEastAsia"/>
-        </w:rPr>
-        <w:t xml:space="preserve"> sarebbero molto migliori e creerebbero meno overhead ma non sono disponibili</w:t>
-      </w:r>
-      <w:r>
-        <w:rPr>
-          <w:rFonts w:eastAsiaTheme="minorEastAsia"/>
-        </w:rPr>
-        <w:t xml:space="preserve">) o implementare </w:t>
-      </w:r>
-      <w:r>
-        <w:rPr>
-          <w:rFonts w:eastAsiaTheme="minorEastAsia"/>
-        </w:rPr>
-        <w:t xml:space="preserve">una politica di scale-up per far lanciare più </w:t>
-      </w:r>
-      <w:proofErr w:type="spellStart"/>
-      <w:r>
-        <w:rPr>
-          <w:rFonts w:eastAsiaTheme="minorEastAsia"/>
-        </w:rPr>
-        <w:t>local</w:t>
-      </w:r>
-      <w:proofErr w:type="spellEnd"/>
-      <w:r>
-        <w:rPr>
-          <w:rFonts w:eastAsiaTheme="minorEastAsia"/>
-        </w:rPr>
-        <w:t xml:space="preserve"> </w:t>
-      </w:r>
-      <w:proofErr w:type="spellStart"/>
-      <w:r>
-        <w:rPr>
-          <w:rFonts w:eastAsiaTheme="minorEastAsia"/>
-        </w:rPr>
-        <w:t>search</w:t>
-      </w:r>
-      <w:proofErr w:type="spellEnd"/>
-      <w:r>
-        <w:rPr>
-          <w:rFonts w:eastAsiaTheme="minorEastAsia"/>
-        </w:rPr>
-        <w:t xml:space="preserve"> contemporaneamente. Si opta per questa seconda opzione dato che teoricamente è la più promettente.</w:t>
-      </w:r>
-      <w:r>
-        <w:rPr>
-          <w:rFonts w:eastAsiaTheme="minorEastAsia"/>
-        </w:rPr>
         <w:br/>
-        <w:t xml:space="preserve">Nel file “vrptw.py” è quindi implementato l’algoritmo ottimizzato </w:t>
-      </w:r>
-      <w:r>
-        <w:rPr>
-          <w:rFonts w:eastAsiaTheme="minorEastAsia"/>
-        </w:rPr>
-        <w:t>lanciato da 8 diversi processi. Questi elaborano una soluzione ciascuno e una volta che hanno terminato, le soluzioni finali vengono ordinate. La soluzione migliore viene</w:t>
-      </w:r>
-      <w:r>
-        <w:rPr>
-          <w:rFonts w:eastAsiaTheme="minorEastAsia"/>
-        </w:rPr>
-        <w:t xml:space="preserve"> </w:t>
-      </w:r>
-      <w:r>
-        <w:rPr>
-          <w:rFonts w:eastAsiaTheme="minorEastAsia"/>
-        </w:rPr>
-        <w:t>tenuta in considerazione per valutare se è la migliore mai creata per il dataset considerato ed essere quindi salvata nel caso lo sia.</w:t>
-      </w:r>
-      <w:r>
-        <w:rPr>
-          <w:rFonts w:eastAsiaTheme="minorEastAsia"/>
-        </w:rPr>
-        <w:t xml:space="preserve"> </w:t>
-      </w:r>
-      <w:r>
-        <w:rPr>
-          <w:rFonts w:eastAsiaTheme="minorEastAsia"/>
-        </w:rPr>
-        <w:br/>
-        <w:t>Il vantaggio (teorico) è che nel tempo in cui si effettuerebbe un tentativo solo vengono elaborate 8 soluzioni invece che una sola. Tuttavia, prendendo in considerazione l’overhead dovuto ai process</w:t>
-      </w:r>
-      <w:r>
-        <w:rPr>
-          <w:rFonts w:eastAsiaTheme="minorEastAsia"/>
-        </w:rPr>
-        <w:t>i,</w:t>
-      </w:r>
-      <w:r>
-        <w:rPr>
-          <w:rFonts w:eastAsiaTheme="minorEastAsia"/>
-        </w:rPr>
-        <w:t xml:space="preserve"> agli accessi in memoria condivisa</w:t>
-      </w:r>
-      <w:r>
-        <w:rPr>
-          <w:rFonts w:eastAsiaTheme="minorEastAsia"/>
-        </w:rPr>
-        <w:t xml:space="preserve"> e al fatto che la </w:t>
-      </w:r>
-      <w:proofErr w:type="spellStart"/>
-      <w:r>
-        <w:rPr>
-          <w:rFonts w:eastAsiaTheme="minorEastAsia"/>
-        </w:rPr>
-        <w:t>randomicità</w:t>
-      </w:r>
-      <w:proofErr w:type="spellEnd"/>
-      <w:r>
-        <w:rPr>
-          <w:rFonts w:eastAsiaTheme="minorEastAsia"/>
-        </w:rPr>
-        <w:t xml:space="preserve"> introdotta fa variare il tempo di esecuzione</w:t>
-      </w:r>
-      <w:r>
-        <w:rPr>
-          <w:rFonts w:eastAsiaTheme="minorEastAsia"/>
-        </w:rPr>
-        <w:t xml:space="preserve"> questo non è del tutto vero. Ad ogni modo, sperimentalmente si è trovato comunque vantaggioso creare più processi in quanto il tempo impiegato da questa tecnica è comunque molto minore rispetto </w:t>
-      </w:r>
-      <w:r>
-        <w:rPr>
-          <w:rFonts w:eastAsiaTheme="minorEastAsia"/>
-        </w:rPr>
-        <w:t>al creare 8 soluzioni distinte col programma sequenziale, come illustrato dal grafico:</w:t>
       </w:r>
     </w:p>
-    <w:p>
-      <w:pPr>
-        <w:rPr>
-          <w:rFonts w:eastAsiaTheme="minorEastAsia"/>
-        </w:rPr>
-      </w:pPr>
-      <w:r>
-        <w:br/>
-      </w:r>
-    </w:p>
-    <w:p>
-      <w:r>
-        <w:br/>
-      </w:r>
-      <w:r>
-        <w:br/>
-      </w:r>
-      <w:r>
-        <w:br/>
-      </w:r>
-      <w:r>
-        <w:br/>
-      </w:r>
-      <w:r>
-        <w:br/>
-      </w:r>
-      <w:r>
-        <w:br/>
-      </w:r>
-      <w:r>
-        <w:br/>
-      </w:r>
-      <w:r>
-        <w:br/>
-      </w:r>
-      <w:r>
-        <w:br/>
-      </w:r>
-      <w:r>
-        <w:br/>
-      </w:r>
-      <w:r>
-        <w:br/>
-      </w:r>
-      <w:r>
-        <w:br/>
-      </w:r>
-      <w:r>
-        <w:br/>
-      </w:r>
-    </w:p>
+    <w:p/>
+    <w:p/>
     <w:p/>
     <w:p/>
     <w:p>
       <w:pPr>
         <w:pStyle w:val="Titolo1"/>
+        <w:spacing w:before="0"/>
+        <w:rPr>
+          <w:rFonts w:eastAsiaTheme="minorEastAsia"/>
+        </w:rPr>
       </w:pPr>
       <w:r>
         <w:lastRenderedPageBreak/>
+        <w:br/>
+      </w:r>
+      <w:r>
         <w:t>Considerazioni</w:t>
       </w:r>
     </w:p>
@@ -3666,6 +3816,7 @@
           <w:id w:val="-1098554516"/>
           <w:citation/>
         </w:sdtPr>
+        <w:sdtEndPr/>
         <w:sdtContent>
           <w:r>
             <w:fldChar w:fldCharType="begin"/>
@@ -3709,10 +3860,7 @@
         <w:t>senza GIL</w:t>
       </w:r>
       <w:r>
-        <w:t xml:space="preserve"> </w:t>
-      </w:r>
-      <w:r>
-        <w:t xml:space="preserve">(come </w:t>
+        <w:t xml:space="preserve"> (come </w:t>
       </w:r>
       <w:proofErr w:type="spellStart"/>
       <w:r>
@@ -3778,6 +3926,7 @@
           <w:id w:val="2096125959"/>
           <w:citation/>
         </w:sdtPr>
+        <w:sdtEndPr/>
         <w:sdtContent>
           <w:r>
             <w:fldChar w:fldCharType="begin"/>
@@ -3825,20 +3974,19 @@
     </w:p>
     <w:sdt>
       <w:sdtPr>
+        <w:rPr>
+          <w:rFonts w:asciiTheme="minorHAnsi" w:eastAsiaTheme="minorHAnsi" w:hAnsiTheme="minorHAnsi" w:cstheme="minorBidi"/>
+          <w:color w:val="auto"/>
+          <w:sz w:val="22"/>
+          <w:szCs w:val="22"/>
+        </w:rPr>
         <w:id w:val="1708909315"/>
         <w:docPartObj>
           <w:docPartGallery w:val="Bibliographies"/>
           <w:docPartUnique/>
         </w:docPartObj>
       </w:sdtPr>
-      <w:sdtEndPr>
-        <w:rPr>
-          <w:rFonts w:asciiTheme="minorHAnsi" w:eastAsiaTheme="minorHAnsi" w:hAnsiTheme="minorHAnsi" w:cstheme="minorBidi"/>
-          <w:color w:val="auto"/>
-          <w:sz w:val="22"/>
-          <w:szCs w:val="22"/>
-        </w:rPr>
-      </w:sdtEndPr>
+      <w:sdtEndPr/>
       <w:sdtContent>
         <w:p>
           <w:pPr>
@@ -3853,6 +4001,7 @@
             <w:id w:val="111145805"/>
             <w:bibliography/>
           </w:sdtPr>
+          <w:sdtEndPr/>
           <w:sdtContent>
             <w:p>
               <w:pPr>

</xml_diff>